<commit_message>
Added in missing answers for exercises 2 + 3
</commit_message>
<xml_diff>
--- a/Module 03 - Using Files and Directories - Exercise.docx
+++ b/Module 03 - Using Files and Directories - Exercise.docx
@@ -627,7 +627,16 @@
                           <w:p>
                             <w:pPr>
                               <w:jc w:val="center"/>
+                              <w:rPr>
+                                <w:rFonts w:ascii="Arial" w:hAnsi="Arial" w:cs="Arial"/>
+                              </w:rPr>
                             </w:pPr>
+                            <w:r>
+                              <w:rPr>
+                                <w:rFonts w:ascii="Arial" w:hAnsi="Arial" w:cs="Arial"/>
+                              </w:rPr>
+                              <w:t>Contains the configuration files</w:t>
+                            </w:r>
                           </w:p>
                         </w:txbxContent>
                       </wps:txbx>
@@ -654,7 +663,16 @@
                     <w:p>
                       <w:pPr>
                         <w:jc w:val="center"/>
+                        <w:rPr>
+                          <w:rFonts w:ascii="Arial" w:hAnsi="Arial" w:cs="Arial"/>
+                        </w:rPr>
                       </w:pPr>
+                      <w:r>
+                        <w:rPr>
+                          <w:rFonts w:ascii="Arial" w:hAnsi="Arial" w:cs="Arial"/>
+                        </w:rPr>
+                        <w:t>Contains the configuration files</w:t>
+                      </w:r>
                     </w:p>
                   </w:txbxContent>
                 </v:textbox>
@@ -1142,7 +1160,16 @@
                           <w:p>
                             <w:pPr>
                               <w:jc w:val="center"/>
+                              <w:rPr>
+                                <w:rFonts w:ascii="Arial" w:hAnsi="Arial" w:cs="Arial"/>
+                              </w:rPr>
                             </w:pPr>
+                            <w:r>
+                              <w:rPr>
+                                <w:rFonts w:ascii="Arial" w:hAnsi="Arial" w:cs="Arial"/>
+                              </w:rPr>
+                              <w:t>Would contain nothing</w:t>
+                            </w:r>
                           </w:p>
                         </w:txbxContent>
                       </wps:txbx>
@@ -1169,7 +1196,16 @@
                     <w:p>
                       <w:pPr>
                         <w:jc w:val="center"/>
+                        <w:rPr>
+                          <w:rFonts w:ascii="Arial" w:hAnsi="Arial" w:cs="Arial"/>
+                        </w:rPr>
                       </w:pPr>
+                      <w:r>
+                        <w:rPr>
+                          <w:rFonts w:ascii="Arial" w:hAnsi="Arial" w:cs="Arial"/>
+                        </w:rPr>
+                        <w:t>Would contain nothing</w:t>
+                      </w:r>
                     </w:p>
                   </w:txbxContent>
                 </v:textbox>
@@ -1694,8 +1730,30 @@
       <w:r>
         <w:t>.</w:t>
       </w:r>
-      <w:bookmarkStart w:id="0" w:name="_GoBack"/>
-      <w:bookmarkEnd w:id="0"/>
+    </w:p>
+    <w:p>
+      <w:pPr>
+        <w:pStyle w:val="sub-question"/>
+        <w:tabs>
+          <w:tab w:val="clear" w:pos="720"/>
+        </w:tabs>
+        <w:ind w:firstLine="0"/>
+        <w:rPr>
+          <w:rFonts w:ascii="Courier New" w:hAnsi="Courier New" w:cs="Courier New"/>
+          <w:b/>
+          <w:bCs w:val="0"/>
+          <w:color w:val="7030A0"/>
+        </w:rPr>
+      </w:pPr>
+      <w:proofErr w:type="spellStart"/>
+      <w:r>
+        <w:rPr>
+          <w:b/>
+          <w:color w:val="7030A0"/>
+        </w:rPr>
+        <w:t>pwd</w:t>
+      </w:r>
+      <w:proofErr w:type="spellEnd"/>
     </w:p>
     <w:p>
       <w:pPr>
@@ -1711,14 +1769,35 @@
         </w:rPr>
       </w:pPr>
       <w:r>
-        <w:t>List the content of your current directory (show filenames only).</w:t>
-      </w:r>
-      <w:r>
-        <w:rPr>
-          <w:rFonts w:ascii="Courier New" w:hAnsi="Courier New" w:cs="Courier New"/>
+        <w:t>List the content</w:t>
+      </w:r>
+      <w:bookmarkStart w:id="0" w:name="_GoBack"/>
+      <w:bookmarkEnd w:id="0"/>
+      <w:r>
+        <w:t xml:space="preserve"> of your current directory (show filenames only)</w:t>
+      </w:r>
+    </w:p>
+    <w:p>
+      <w:pPr>
+        <w:pStyle w:val="sub-question"/>
+        <w:tabs>
+          <w:tab w:val="clear" w:pos="720"/>
+        </w:tabs>
+        <w:ind w:firstLine="0"/>
+        <w:rPr>
+          <w:rFonts w:ascii="Times New Roman" w:hAnsi="Times New Roman" w:cs="Times New Roman"/>
+          <w:b/>
           <w:bCs w:val="0"/>
-        </w:rPr>
-        <w:tab/>
+          <w:i/>
+          <w:color w:val="7030A0"/>
+        </w:rPr>
+      </w:pPr>
+      <w:r>
+        <w:rPr>
+          <w:b/>
+          <w:color w:val="7030A0"/>
+        </w:rPr>
+        <w:t>ls</w:t>
       </w:r>
     </w:p>
     <w:p>
@@ -1744,9 +1823,31 @@
         </w:rPr>
         <w:tab/>
       </w:r>
-      <w:r>
-        <w:rPr>
-          <w:rFonts w:ascii="Courier New" w:hAnsi="Courier New" w:cs="Courier New"/>
+    </w:p>
+    <w:p>
+      <w:pPr>
+        <w:pStyle w:val="sub-question"/>
+        <w:tabs>
+          <w:tab w:val="clear" w:pos="720"/>
+        </w:tabs>
+        <w:ind w:firstLine="0"/>
+        <w:rPr>
+          <w:b/>
+          <w:bCs w:val="0"/>
+          <w:i/>
+        </w:rPr>
+      </w:pPr>
+      <w:r>
+        <w:rPr>
+          <w:b/>
+          <w:bCs w:val="0"/>
+          <w:color w:val="7030A0"/>
+        </w:rPr>
+        <w:t>Ls -a</w:t>
+      </w:r>
+      <w:r>
+        <w:rPr>
+          <w:b/>
           <w:bCs w:val="0"/>
         </w:rPr>
         <w:tab/>
@@ -1784,6 +1885,37 @@
     <w:p>
       <w:pPr>
         <w:pStyle w:val="sub-question"/>
+        <w:tabs>
+          <w:tab w:val="clear" w:pos="720"/>
+        </w:tabs>
+        <w:ind w:left="360" w:firstLine="0"/>
+        <w:rPr>
+          <w:b/>
+          <w:bCs w:val="0"/>
+          <w:color w:val="7030A0"/>
+        </w:rPr>
+      </w:pPr>
+      <w:r>
+        <w:rPr>
+          <w:rFonts w:ascii="Times New Roman" w:hAnsi="Times New Roman" w:cs="Times New Roman"/>
+          <w:b/>
+          <w:bCs w:val="0"/>
+          <w:color w:val="7030A0"/>
+        </w:rPr>
+        <w:t xml:space="preserve">       </w:t>
+      </w:r>
+      <w:r>
+        <w:rPr>
+          <w:b/>
+          <w:bCs w:val="0"/>
+          <w:color w:val="7030A0"/>
+        </w:rPr>
+        <w:t xml:space="preserve">  Ls -l</w:t>
+      </w:r>
+    </w:p>
+    <w:p>
+      <w:pPr>
+        <w:pStyle w:val="sub-question"/>
         <w:numPr>
           <w:ilvl w:val="0"/>
           <w:numId w:val="9"/>
@@ -1811,6 +1943,78 @@
       </w:r>
       <w:r>
         <w:t>.</w:t>
+      </w:r>
+    </w:p>
+    <w:p>
+      <w:pPr>
+        <w:pStyle w:val="sub-question"/>
+        <w:numPr>
+          <w:ilvl w:val="0"/>
+          <w:numId w:val="9"/>
+        </w:numPr>
+        <w:rPr>
+          <w:color w:val="7030A0"/>
+        </w:rPr>
+      </w:pPr>
+      <w:r>
+        <w:rPr>
+          <w:b/>
+          <w:color w:val="7030A0"/>
+        </w:rPr>
+        <w:t>Cd /</w:t>
+      </w:r>
+      <w:proofErr w:type="spellStart"/>
+      <w:proofErr w:type="gramStart"/>
+      <w:r>
+        <w:rPr>
+          <w:b/>
+          <w:color w:val="7030A0"/>
+        </w:rPr>
+        <w:t>etc</w:t>
+      </w:r>
+      <w:proofErr w:type="spellEnd"/>
+      <w:r>
+        <w:rPr>
+          <w:b/>
+          <w:color w:val="7030A0"/>
+        </w:rPr>
+        <w:t xml:space="preserve">  ,</w:t>
+      </w:r>
+      <w:proofErr w:type="gramEnd"/>
+      <w:r>
+        <w:rPr>
+          <w:b/>
+          <w:color w:val="7030A0"/>
+        </w:rPr>
+        <w:t xml:space="preserve"> </w:t>
+      </w:r>
+      <w:proofErr w:type="spellStart"/>
+      <w:r>
+        <w:rPr>
+          <w:b/>
+          <w:color w:val="7030A0"/>
+        </w:rPr>
+        <w:t>pwd</w:t>
+      </w:r>
+      <w:proofErr w:type="spellEnd"/>
+      <w:r>
+        <w:rPr>
+          <w:color w:val="7030A0"/>
+        </w:rPr>
+        <w:t xml:space="preserve">     </w:t>
+      </w:r>
+      <w:r>
+        <w:rPr>
+          <w:b/>
+          <w:color w:val="7030A0"/>
+        </w:rPr>
+        <w:t>, ls</w:t>
+      </w:r>
+      <w:r>
+        <w:rPr>
+          <w:color w:val="7030A0"/>
+        </w:rPr>
+        <w:t xml:space="preserve"> </w:t>
       </w:r>
     </w:p>
     <w:p>
@@ -1828,6 +2032,7 @@
         </w:rPr>
       </w:pPr>
       <w:r>
+        <w:lastRenderedPageBreak/>
         <w:t>Now try</w:t>
       </w:r>
       <w:r>
@@ -1933,7 +2138,6 @@
         </w:numPr>
       </w:pPr>
       <w:r>
-        <w:lastRenderedPageBreak/>
         <w:t>Change</w:t>
       </w:r>
       <w:r>
@@ -1941,6 +2145,26 @@
       </w:r>
       <w:r>
         <w:t>our home directory and confirm where you are.</w:t>
+      </w:r>
+    </w:p>
+    <w:p>
+      <w:pPr>
+        <w:pStyle w:val="sub-question"/>
+        <w:tabs>
+          <w:tab w:val="clear" w:pos="720"/>
+        </w:tabs>
+        <w:ind w:firstLine="0"/>
+        <w:rPr>
+          <w:b/>
+          <w:color w:val="7030A0"/>
+        </w:rPr>
+      </w:pPr>
+      <w:r>
+        <w:rPr>
+          <w:b/>
+          <w:color w:val="7030A0"/>
+        </w:rPr>
+        <w:t>Cd ~</w:t>
       </w:r>
     </w:p>
     <w:p>
@@ -2211,6 +2435,78 @@
         <w:pStyle w:val="questionbody"/>
         <w:numPr>
           <w:ilvl w:val="0"/>
+          <w:numId w:val="0"/>
+        </w:numPr>
+        <w:spacing w:before="240"/>
+        <w:ind w:left="714"/>
+        <w:rPr>
+          <w:b/>
+          <w:color w:val="7030A0"/>
+        </w:rPr>
+      </w:pPr>
+      <w:proofErr w:type="gramStart"/>
+      <w:r>
+        <w:rPr>
+          <w:b/>
+          <w:color w:val="7030A0"/>
+        </w:rPr>
+        <w:t>Find .</w:t>
+      </w:r>
+      <w:proofErr w:type="gramEnd"/>
+      <w:r>
+        <w:rPr>
+          <w:b/>
+          <w:color w:val="7030A0"/>
+        </w:rPr>
+        <w:t xml:space="preserve"> </w:t>
+      </w:r>
+      <w:proofErr w:type="spellStart"/>
+      <w:r>
+        <w:rPr>
+          <w:b/>
+          <w:color w:val="7030A0"/>
+        </w:rPr>
+        <w:t>wc</w:t>
+      </w:r>
+      <w:proofErr w:type="spellEnd"/>
+      <w:r>
+        <w:rPr>
+          <w:b/>
+          <w:color w:val="7030A0"/>
+        </w:rPr>
+        <w:t xml:space="preserve">| </w:t>
+      </w:r>
+      <w:proofErr w:type="spellStart"/>
+      <w:r>
+        <w:rPr>
+          <w:b/>
+          <w:color w:val="7030A0"/>
+        </w:rPr>
+        <w:t>wc</w:t>
+      </w:r>
+      <w:proofErr w:type="spellEnd"/>
+      <w:r>
+        <w:rPr>
+          <w:b/>
+          <w:color w:val="7030A0"/>
+        </w:rPr>
+        <w:t xml:space="preserve"> – </w:t>
+      </w:r>
+      <w:proofErr w:type="gramStart"/>
+      <w:r>
+        <w:rPr>
+          <w:b/>
+          <w:color w:val="7030A0"/>
+        </w:rPr>
+        <w:t>l ???</w:t>
+      </w:r>
+      <w:proofErr w:type="gramEnd"/>
+    </w:p>
+    <w:p>
+      <w:pPr>
+        <w:pStyle w:val="questionbody"/>
+        <w:numPr>
+          <w:ilvl w:val="0"/>
           <w:numId w:val="2"/>
         </w:numPr>
         <w:spacing w:before="240"/>
@@ -2460,6 +2756,7 @@
           <w:color w:val="auto"/>
           <w:kern w:val="0"/>
         </w:rPr>
+        <w:lastRenderedPageBreak/>
         <w:t xml:space="preserve">There is a command called </w:t>
       </w:r>
       <w:r>
@@ -2608,8 +2905,90 @@
         <w:tabs>
           <w:tab w:val="clear" w:pos="720"/>
         </w:tabs>
+        <w:spacing w:before="60"/>
+        <w:ind w:left="706" w:firstLine="0"/>
+      </w:pPr>
+    </w:p>
+    <w:p>
+      <w:pPr>
+        <w:pStyle w:val="sub-question"/>
+        <w:tabs>
+          <w:tab w:val="clear" w:pos="720"/>
+        </w:tabs>
+        <w:spacing w:before="60"/>
+        <w:ind w:left="706" w:firstLine="0"/>
+        <w:rPr>
+          <w:b/>
+          <w:color w:val="7030A0"/>
+        </w:rPr>
+      </w:pPr>
+      <w:proofErr w:type="spellStart"/>
+      <w:r>
+        <w:rPr>
+          <w:b/>
+          <w:color w:val="7030A0"/>
+        </w:rPr>
+        <w:t>mkdir</w:t>
+      </w:r>
+      <w:proofErr w:type="spellEnd"/>
+      <w:r>
+        <w:rPr>
+          <w:b/>
+          <w:color w:val="7030A0"/>
+        </w:rPr>
+        <w:t xml:space="preserve"> test1</w:t>
+      </w:r>
+    </w:p>
+    <w:p>
+      <w:pPr>
+        <w:pStyle w:val="sub-question"/>
+        <w:tabs>
+          <w:tab w:val="clear" w:pos="720"/>
+        </w:tabs>
+        <w:spacing w:before="60"/>
+        <w:ind w:left="706" w:firstLine="0"/>
+        <w:rPr>
+          <w:b/>
+          <w:color w:val="7030A0"/>
+        </w:rPr>
+      </w:pPr>
+      <w:r>
+        <w:rPr>
+          <w:b/>
+          <w:color w:val="7030A0"/>
+        </w:rPr>
+        <w:t>touch file1</w:t>
+      </w:r>
+    </w:p>
+    <w:p>
+      <w:pPr>
+        <w:pStyle w:val="sub-question"/>
+        <w:tabs>
+          <w:tab w:val="clear" w:pos="720"/>
+        </w:tabs>
+        <w:spacing w:before="60"/>
+        <w:ind w:left="706" w:firstLine="0"/>
+        <w:rPr>
+          <w:b/>
+          <w:color w:val="7030A0"/>
+        </w:rPr>
+      </w:pPr>
+      <w:r>
+        <w:rPr>
+          <w:b/>
+          <w:color w:val="7030A0"/>
+        </w:rPr>
+        <w:t>touch file2</w:t>
+      </w:r>
+    </w:p>
+    <w:p>
+      <w:pPr>
+        <w:pStyle w:val="sub-question"/>
+        <w:tabs>
+          <w:tab w:val="clear" w:pos="720"/>
+        </w:tabs>
         <w:spacing w:before="0" w:after="0"/>
-        <w:ind w:left="357" w:firstLine="0"/>
+        <w:ind w:left="0" w:firstLine="0"/>
         <w:rPr>
           <w:rFonts w:ascii="Courier New" w:hAnsi="Courier New" w:cs="Courier New"/>
           <w:b/>
@@ -2662,23 +3041,37 @@
     <w:p>
       <w:pPr>
         <w:pStyle w:val="sub-question"/>
-        <w:numPr>
-          <w:ilvl w:val="0"/>
-          <w:numId w:val="10"/>
-        </w:numPr>
-      </w:pPr>
-      <w:r>
-        <w:lastRenderedPageBreak/>
-        <w:t xml:space="preserve">Whilst in </w:t>
-      </w:r>
-      <w:r>
-        <w:rPr>
-          <w:b/>
-        </w:rPr>
-        <w:t>project2</w:t>
-      </w:r>
-      <w:r>
-        <w:t xml:space="preserve"> directory, do a long listing of its parent directory (still using the relative pathname).</w:t>
+        <w:tabs>
+          <w:tab w:val="clear" w:pos="720"/>
+        </w:tabs>
+        <w:ind w:firstLine="0"/>
+        <w:rPr>
+          <w:b/>
+          <w:color w:val="7030A0"/>
+        </w:rPr>
+      </w:pPr>
+      <w:r>
+        <w:rPr>
+          <w:b/>
+          <w:color w:val="7030A0"/>
+        </w:rPr>
+        <w:t>Cd</w:t>
+      </w:r>
+      <w:proofErr w:type="gramStart"/>
+      <w:r>
+        <w:rPr>
+          <w:b/>
+          <w:color w:val="7030A0"/>
+        </w:rPr>
+        <w:t xml:space="preserve"> ..</w:t>
+      </w:r>
+      <w:proofErr w:type="gramEnd"/>
+      <w:r>
+        <w:rPr>
+          <w:b/>
+          <w:color w:val="7030A0"/>
+        </w:rPr>
+        <w:t>/project2</w:t>
       </w:r>
     </w:p>
     <w:p>
@@ -2690,7 +3083,7 @@
         </w:numPr>
       </w:pPr>
       <w:r>
-        <w:t xml:space="preserve">Whilst still in </w:t>
+        <w:t xml:space="preserve">Whilst in </w:t>
       </w:r>
       <w:r>
         <w:rPr>
@@ -2699,16 +3092,43 @@
         <w:t>project2</w:t>
       </w:r>
       <w:r>
-        <w:t xml:space="preserve"> directory, do a long listing of the </w:t>
-      </w:r>
-      <w:r>
-        <w:rPr>
-          <w:b/>
-        </w:rPr>
-        <w:t>test1</w:t>
-      </w:r>
-      <w:r>
-        <w:t xml:space="preserve"> directory (still using the relative pathname).</w:t>
+        <w:t xml:space="preserve"> directory, do a long listing of its parent directory (still using the relative pathname)</w:t>
+      </w:r>
+    </w:p>
+    <w:p>
+      <w:pPr>
+        <w:pStyle w:val="sub-question"/>
+        <w:tabs>
+          <w:tab w:val="clear" w:pos="720"/>
+        </w:tabs>
+        <w:ind w:firstLine="0"/>
+        <w:rPr>
+          <w:b/>
+          <w:color w:val="7030A0"/>
+        </w:rPr>
+      </w:pPr>
+      <w:r>
+        <w:rPr>
+          <w:b/>
+          <w:color w:val="7030A0"/>
+        </w:rPr>
+        <w:t xml:space="preserve">Ls –l </w:t>
+      </w:r>
+      <w:proofErr w:type="gramStart"/>
+      <w:r>
+        <w:rPr>
+          <w:b/>
+          <w:color w:val="7030A0"/>
+        </w:rPr>
+        <w:t xml:space="preserve"> ..</w:t>
+      </w:r>
+      <w:proofErr w:type="gramEnd"/>
+      <w:r>
+        <w:rPr>
+          <w:b/>
+          <w:color w:val="7030A0"/>
+        </w:rPr>
+        <w:t>/</w:t>
       </w:r>
     </w:p>
     <w:p>
@@ -2720,16 +3140,7 @@
         </w:numPr>
       </w:pPr>
       <w:r>
-        <w:t xml:space="preserve">Now return to your home directory and create a further subdirectory, called </w:t>
-      </w:r>
-      <w:r>
-        <w:rPr>
-          <w:b/>
-        </w:rPr>
-        <w:t>test2</w:t>
-      </w:r>
-      <w:r>
-        <w:t xml:space="preserve">, underneath </w:t>
+        <w:t xml:space="preserve">Whilst still in </w:t>
       </w:r>
       <w:r>
         <w:rPr>
@@ -2738,11 +3149,16 @@
         <w:t>project2</w:t>
       </w:r>
       <w:r>
-        <w:t xml:space="preserve">. </w:t>
-      </w:r>
-      <w:r>
-        <w:br/>
-        <w:t>The new directory can be created using several distinct methods of pathname specification. How many ways of specifying the command line can you think of to do just this one simple operation?</w:t>
+        <w:t xml:space="preserve"> directory, do a long listing of the </w:t>
+      </w:r>
+      <w:r>
+        <w:rPr>
+          <w:b/>
+        </w:rPr>
+        <w:t>test1</w:t>
+      </w:r>
+      <w:r>
+        <w:t xml:space="preserve"> directory (still using the relative pathname).</w:t>
       </w:r>
     </w:p>
     <w:p>
@@ -2752,6 +3168,145 @@
           <w:ilvl w:val="0"/>
           <w:numId w:val="10"/>
         </w:numPr>
+        <w:rPr>
+          <w:b/>
+          <w:color w:val="7030A0"/>
+        </w:rPr>
+      </w:pPr>
+      <w:r>
+        <w:rPr>
+          <w:b/>
+          <w:color w:val="7030A0"/>
+        </w:rPr>
+        <w:t>Ls –l /project2/test1</w:t>
+      </w:r>
+    </w:p>
+    <w:p>
+      <w:pPr>
+        <w:pStyle w:val="sub-question"/>
+        <w:tabs>
+          <w:tab w:val="clear" w:pos="720"/>
+        </w:tabs>
+        <w:ind w:firstLine="0"/>
+      </w:pPr>
+    </w:p>
+    <w:p>
+      <w:pPr>
+        <w:pStyle w:val="sub-question"/>
+        <w:numPr>
+          <w:ilvl w:val="0"/>
+          <w:numId w:val="10"/>
+        </w:numPr>
+      </w:pPr>
+      <w:r>
+        <w:t xml:space="preserve">Now return to your home directory and create a further subdirectory, called </w:t>
+      </w:r>
+      <w:r>
+        <w:rPr>
+          <w:b/>
+        </w:rPr>
+        <w:t>test2</w:t>
+      </w:r>
+      <w:r>
+        <w:t xml:space="preserve">, underneath </w:t>
+      </w:r>
+      <w:r>
+        <w:rPr>
+          <w:b/>
+        </w:rPr>
+        <w:t>project2</w:t>
+      </w:r>
+      <w:r>
+        <w:t xml:space="preserve">. </w:t>
+      </w:r>
+      <w:r>
+        <w:br/>
+        <w:t>The new directory can be created using several distinct methods of pathname specification. How many ways of specifying the command line can you think of to do just this one simple operation?</w:t>
+      </w:r>
+    </w:p>
+    <w:p>
+      <w:pPr>
+        <w:pStyle w:val="ListParagraph"/>
+      </w:pPr>
+    </w:p>
+    <w:p>
+      <w:pPr>
+        <w:pStyle w:val="sub-question"/>
+        <w:tabs>
+          <w:tab w:val="clear" w:pos="720"/>
+        </w:tabs>
+        <w:rPr>
+          <w:b/>
+          <w:color w:val="7030A0"/>
+        </w:rPr>
+      </w:pPr>
+      <w:r>
+        <w:rPr>
+          <w:b/>
+          <w:color w:val="7030A0"/>
+        </w:rPr>
+        <w:t xml:space="preserve">     </w:t>
+      </w:r>
+      <w:r>
+        <w:rPr>
+          <w:b/>
+          <w:color w:val="7030A0"/>
+        </w:rPr>
+        <w:t>Cd</w:t>
+      </w:r>
+      <w:proofErr w:type="gramStart"/>
+      <w:r>
+        <w:rPr>
+          <w:b/>
+          <w:color w:val="7030A0"/>
+        </w:rPr>
+        <w:t xml:space="preserve"> ..</w:t>
+      </w:r>
+      <w:proofErr w:type="gramEnd"/>
+      <w:r>
+        <w:rPr>
+          <w:b/>
+          <w:color w:val="7030A0"/>
+        </w:rPr>
+        <w:t xml:space="preserve">/project2 </w:t>
+      </w:r>
+    </w:p>
+    <w:p>
+      <w:pPr>
+        <w:pStyle w:val="sub-question"/>
+        <w:tabs>
+          <w:tab w:val="clear" w:pos="720"/>
+        </w:tabs>
+        <w:ind w:firstLine="0"/>
+        <w:rPr>
+          <w:b/>
+          <w:color w:val="7030A0"/>
+        </w:rPr>
+      </w:pPr>
+      <w:proofErr w:type="spellStart"/>
+      <w:r>
+        <w:rPr>
+          <w:b/>
+          <w:color w:val="7030A0"/>
+        </w:rPr>
+        <w:t>Mkdir</w:t>
+      </w:r>
+      <w:proofErr w:type="spellEnd"/>
+      <w:r>
+        <w:rPr>
+          <w:b/>
+          <w:color w:val="7030A0"/>
+        </w:rPr>
+        <w:t xml:space="preserve"> test2</w:t>
+      </w:r>
+    </w:p>
+    <w:p>
+      <w:pPr>
+        <w:pStyle w:val="sub-question"/>
+        <w:numPr>
+          <w:ilvl w:val="0"/>
+          <w:numId w:val="10"/>
+        </w:numPr>
       </w:pPr>
       <w:r>
         <w:t xml:space="preserve">Remove </w:t>
@@ -2815,6 +3370,43 @@
       <w:r>
         <w:t xml:space="preserve"> which only deletes empty directories.</w:t>
       </w:r>
+    </w:p>
+    <w:p>
+      <w:pPr>
+        <w:pStyle w:val="sub-question"/>
+        <w:tabs>
+          <w:tab w:val="clear" w:pos="720"/>
+        </w:tabs>
+        <w:ind w:firstLine="0"/>
+        <w:rPr>
+          <w:b/>
+          <w:color w:val="7030A0"/>
+        </w:rPr>
+      </w:pPr>
+      <w:proofErr w:type="spellStart"/>
+      <w:r>
+        <w:rPr>
+          <w:b/>
+          <w:color w:val="7030A0"/>
+        </w:rPr>
+        <w:t>rm</w:t>
+      </w:r>
+      <w:proofErr w:type="spellEnd"/>
+      <w:r>
+        <w:rPr>
+          <w:b/>
+          <w:color w:val="7030A0"/>
+        </w:rPr>
+        <w:t xml:space="preserve"> –r project1</w:t>
+      </w:r>
+    </w:p>
+    <w:p>
+      <w:pPr>
+        <w:pStyle w:val="sub-question"/>
+        <w:tabs>
+          <w:tab w:val="clear" w:pos="720"/>
+        </w:tabs>
+      </w:pPr>
     </w:p>
     <w:p/>
     <w:p>
@@ -5279,6 +5871,17 @@
       <w:lang w:eastAsia="en-US"/>
     </w:rPr>
   </w:style>
+  <w:style w:type="paragraph" w:styleId="ListParagraph">
+    <w:name w:val="List Paragraph"/>
+    <w:basedOn w:val="Normal"/>
+    <w:uiPriority w:val="34"/>
+    <w:qFormat/>
+    <w:rsid w:val="00A768F5"/>
+    <w:pPr>
+      <w:ind w:left="720"/>
+      <w:contextualSpacing/>
+    </w:pPr>
+  </w:style>
 </w:styles>
 </file>
 
@@ -5402,9 +6005,11 @@
     <w:rsid w:val="000A606C"/>
     <w:rsid w:val="000E5E07"/>
     <w:rsid w:val="00124163"/>
+    <w:rsid w:val="00173C00"/>
     <w:rsid w:val="003A1E96"/>
     <w:rsid w:val="003E4128"/>
     <w:rsid w:val="007B59F8"/>
+    <w:rsid w:val="00AE06FC"/>
     <w:rsid w:val="00D84915"/>
   </w:rsids>
   <m:mathPr>

</xml_diff>